<commit_message>
Rename document output name.
</commit_message>
<xml_diff>
--- a/roles/installation_manual/files/docxbuilder/style.docx
+++ b/roles/installation_manual/files/docxbuilder/style.docx
@@ -252,7 +252,7 @@
                                 <w:szCs w:val="44"/>
                                 <w:lang w:val="en-US"/>
                               </w:rPr>
-                              <w:t>Installation documentation</w:t>
+                              <w:t>Installation manual</w:t>
                             </w:r>
                           </w:p>
                         </w:sdtContent>
@@ -404,10 +404,10 @@
             <w:br w:type="page"/>
           </w:r>
           <w:bookmarkStart w:id="0" w:name="_d65448580e9217255cc008a16a3f25d3"/>
-          <w:bookmarkStart w:id="1" w:name="_f37e59660e7559e70725eb9628af5e8e"/>
-          <w:bookmarkStart w:id="2" w:name="_4c4710c5eab9d21ce6d3ff3151bbc7a9"/>
-          <w:bookmarkStart w:id="3" w:name="_dbbcb30ef4644266557d8da9da7ae990"/>
-          <w:bookmarkStart w:id="4" w:name="_6723727213fcb5f609d082495fcf13bd"/>
+          <w:bookmarkStart w:id="1" w:name="_6723727213fcb5f609d082495fcf13bd"/>
+          <w:bookmarkStart w:id="2" w:name="_dbbcb30ef4644266557d8da9da7ae990"/>
+          <w:bookmarkStart w:id="3" w:name="_f37e59660e7559e70725eb9628af5e8e"/>
+          <w:bookmarkStart w:id="4" w:name="_4c4710c5eab9d21ce6d3ff3151bbc7a9"/>
         </w:p>
       </w:sdtContent>
     </w:sdt>

</xml_diff>